<commit_message>
Slight changes in topic 8.
</commit_message>
<xml_diff>
--- a/C# Basics/8. Променливи и работа с конзолата.docx
+++ b/C# Basics/8. Променливи и работа с конзолата.docx
@@ -3130,28 +3130,6 @@
           <w:szCs w:val="23"/>
           <w:lang w:val="bg-BG" w:bidi="th-TH"/>
         </w:rPr>
-        <w:t>public</w:t>
-      </w:r>
-      <w:proofErr w:type="spellEnd"/>
-      <w:r>
-        <w:rPr>
-          <w:rFonts w:ascii="Consolas" w:eastAsia="Times New Roman" w:hAnsi="Consolas" w:cs="Courier New"/>
-          <w:color w:val="000000"/>
-          <w:sz w:val="23"/>
-          <w:szCs w:val="23"/>
-          <w:lang w:val="bg-BG" w:bidi="th-TH"/>
-        </w:rPr>
-        <w:t xml:space="preserve"> </w:t>
-      </w:r>
-      <w:proofErr w:type="spellStart"/>
-      <w:r>
-        <w:rPr>
-          <w:rFonts w:ascii="Consolas" w:eastAsia="Times New Roman" w:hAnsi="Consolas" w:cs="Courier New"/>
-          <w:color w:val="0000FF"/>
-          <w:sz w:val="23"/>
-          <w:szCs w:val="23"/>
-          <w:lang w:val="bg-BG" w:bidi="th-TH"/>
-        </w:rPr>
         <w:t>string</w:t>
       </w:r>
       <w:proofErr w:type="spellEnd"/>
@@ -3242,28 +3220,6 @@
           <w:szCs w:val="23"/>
           <w:lang w:val="bg-BG" w:bidi="th-TH"/>
         </w:rPr>
-        <w:t>public</w:t>
-      </w:r>
-      <w:proofErr w:type="spellEnd"/>
-      <w:r>
-        <w:rPr>
-          <w:rFonts w:ascii="Consolas" w:eastAsia="Times New Roman" w:hAnsi="Consolas" w:cs="Courier New"/>
-          <w:color w:val="000000"/>
-          <w:sz w:val="23"/>
-          <w:szCs w:val="23"/>
-          <w:lang w:val="bg-BG" w:bidi="th-TH"/>
-        </w:rPr>
-        <w:t xml:space="preserve"> </w:t>
-      </w:r>
-      <w:proofErr w:type="spellStart"/>
-      <w:r>
-        <w:rPr>
-          <w:rFonts w:ascii="Consolas" w:eastAsia="Times New Roman" w:hAnsi="Consolas" w:cs="Courier New"/>
-          <w:color w:val="0000FF"/>
-          <w:sz w:val="23"/>
-          <w:szCs w:val="23"/>
-          <w:lang w:val="bg-BG" w:bidi="th-TH"/>
-        </w:rPr>
         <w:t>string</w:t>
       </w:r>
       <w:proofErr w:type="spellEnd"/>
@@ -3364,28 +3320,6 @@
           <w:szCs w:val="23"/>
           <w:lang w:val="bg-BG" w:bidi="th-TH"/>
         </w:rPr>
-        <w:t>public</w:t>
-      </w:r>
-      <w:proofErr w:type="spellEnd"/>
-      <w:r>
-        <w:rPr>
-          <w:rFonts w:ascii="Consolas" w:eastAsia="Times New Roman" w:hAnsi="Consolas" w:cs="Courier New"/>
-          <w:color w:val="000000"/>
-          <w:sz w:val="23"/>
-          <w:szCs w:val="23"/>
-          <w:lang w:val="bg-BG" w:bidi="th-TH"/>
-        </w:rPr>
-        <w:t xml:space="preserve"> </w:t>
-      </w:r>
-      <w:proofErr w:type="spellStart"/>
-      <w:r>
-        <w:rPr>
-          <w:rFonts w:ascii="Consolas" w:eastAsia="Times New Roman" w:hAnsi="Consolas" w:cs="Courier New"/>
-          <w:color w:val="0000FF"/>
-          <w:sz w:val="23"/>
-          <w:szCs w:val="23"/>
-          <w:lang w:val="bg-BG" w:bidi="th-TH"/>
-        </w:rPr>
         <w:t>string</w:t>
       </w:r>
       <w:proofErr w:type="spellEnd"/>
@@ -3476,28 +3410,6 @@
           <w:szCs w:val="23"/>
           <w:lang w:val="bg-BG" w:bidi="th-TH"/>
         </w:rPr>
-        <w:t>public</w:t>
-      </w:r>
-      <w:proofErr w:type="spellEnd"/>
-      <w:r>
-        <w:rPr>
-          <w:rFonts w:ascii="Consolas" w:eastAsia="Times New Roman" w:hAnsi="Consolas" w:cs="Courier New"/>
-          <w:color w:val="000000"/>
-          <w:sz w:val="23"/>
-          <w:szCs w:val="23"/>
-          <w:lang w:val="bg-BG" w:bidi="th-TH"/>
-        </w:rPr>
-        <w:t xml:space="preserve"> </w:t>
-      </w:r>
-      <w:proofErr w:type="spellStart"/>
-      <w:r>
-        <w:rPr>
-          <w:rFonts w:ascii="Consolas" w:eastAsia="Times New Roman" w:hAnsi="Consolas" w:cs="Courier New"/>
-          <w:color w:val="0000FF"/>
-          <w:sz w:val="23"/>
-          <w:szCs w:val="23"/>
-          <w:lang w:val="bg-BG" w:bidi="th-TH"/>
-        </w:rPr>
         <w:t>string</w:t>
       </w:r>
       <w:proofErr w:type="spellEnd"/>
@@ -3588,28 +3500,6 @@
           <w:szCs w:val="23"/>
           <w:lang w:val="bg-BG" w:bidi="th-TH"/>
         </w:rPr>
-        <w:t>public</w:t>
-      </w:r>
-      <w:proofErr w:type="spellEnd"/>
-      <w:r>
-        <w:rPr>
-          <w:rFonts w:ascii="Consolas" w:eastAsia="Times New Roman" w:hAnsi="Consolas" w:cs="Courier New"/>
-          <w:color w:val="000000"/>
-          <w:sz w:val="23"/>
-          <w:szCs w:val="23"/>
-          <w:lang w:val="bg-BG" w:bidi="th-TH"/>
-        </w:rPr>
-        <w:t xml:space="preserve"> </w:t>
-      </w:r>
-      <w:proofErr w:type="spellStart"/>
-      <w:r>
-        <w:rPr>
-          <w:rFonts w:ascii="Consolas" w:eastAsia="Times New Roman" w:hAnsi="Consolas" w:cs="Courier New"/>
-          <w:color w:val="0000FF"/>
-          <w:sz w:val="23"/>
-          <w:szCs w:val="23"/>
-          <w:lang w:val="bg-BG" w:bidi="th-TH"/>
-        </w:rPr>
         <w:t>string</w:t>
       </w:r>
       <w:proofErr w:type="spellEnd"/>
@@ -4783,47 +4673,7 @@
           <w:szCs w:val="28"/>
           <w:lang w:val="bg-BG" w:bidi="th-TH"/>
         </w:rPr>
-        <w:t xml:space="preserve"> Характерното за този вид нотация е това, че първата дума се изписва с </w:t>
-      </w:r>
-      <w:r>
-        <w:rPr>
-          <w:rFonts w:ascii="Arial" w:hAnsi="Arial" w:cs="Arial"/>
-          <w:color w:val="000000"/>
-          <w:sz w:val="28"/>
-          <w:szCs w:val="28"/>
-          <w:lang w:val="bg-BG" w:bidi="th-TH"/>
-        </w:rPr>
-        <w:t>голяма</w:t>
-      </w:r>
-      <w:r>
-        <w:rPr>
-          <w:rFonts w:ascii="Arial" w:hAnsi="Arial" w:cs="Arial"/>
-          <w:color w:val="000000"/>
-          <w:sz w:val="28"/>
-          <w:szCs w:val="28"/>
-          <w:lang w:val="bg-BG" w:bidi="th-TH"/>
-        </w:rPr>
-        <w:t xml:space="preserve"> буква, </w:t>
-      </w:r>
-      <w:r>
-        <w:rPr>
-          <w:rFonts w:ascii="Arial" w:hAnsi="Arial" w:cs="Arial"/>
-          <w:color w:val="000000"/>
-          <w:sz w:val="28"/>
-          <w:szCs w:val="28"/>
-          <w:lang w:val="bg-BG" w:bidi="th-TH"/>
-        </w:rPr>
-        <w:t xml:space="preserve"> както и </w:t>
-      </w:r>
-      <w:r>
-        <w:rPr>
-          <w:rFonts w:ascii="Arial" w:hAnsi="Arial" w:cs="Arial"/>
-          <w:color w:val="000000"/>
-          <w:sz w:val="28"/>
-          <w:szCs w:val="28"/>
-          <w:lang w:val="bg-BG" w:bidi="th-TH"/>
-        </w:rPr>
-        <w:t>всяка следваща дума, която е част от името.</w:t>
+        <w:t xml:space="preserve"> Характерното за този вид нотация е това, че първата дума се изписва с голяма буква,  както и всяка следваща дума, която е част от името.</w:t>
       </w:r>
     </w:p>
     <w:p>
@@ -6571,7 +6421,27 @@
           <w:szCs w:val="28"/>
           <w:lang w:val="bg-BG" w:bidi="th-TH"/>
         </w:rPr>
-        <w:t xml:space="preserve">Тук без проблем можем да присвоим променлива от тип </w:t>
+        <w:t xml:space="preserve">Тук без проблем можем да присвоим </w:t>
+      </w:r>
+      <w:r>
+        <w:rPr>
+          <w:rFonts w:ascii="Arial" w:hAnsi="Arial" w:cs="Arial"/>
+          <w:color w:val="000000"/>
+          <w:sz w:val="28"/>
+          <w:szCs w:val="28"/>
+          <w:lang w:val="bg-BG" w:bidi="th-TH"/>
+        </w:rPr>
+        <w:t xml:space="preserve">стойността на </w:t>
+      </w:r>
+      <w:r>
+        <w:rPr>
+          <w:rFonts w:ascii="Arial" w:hAnsi="Arial" w:cs="Arial"/>
+          <w:color w:val="000000"/>
+          <w:sz w:val="28"/>
+          <w:szCs w:val="28"/>
+          <w:lang w:val="bg-BG" w:bidi="th-TH"/>
+        </w:rPr>
+        <w:t xml:space="preserve">променлива от тип </w:t>
       </w:r>
       <w:r>
         <w:rPr>

</xml_diff>